<commit_message>
updated background images, used PDF backgrounds for German and English templates
</commit_message>
<xml_diff>
--- a/Report EIT de.docx
+++ b/Report EIT de.docx
@@ -12,16 +12,16 @@
           <w:lang w:val="en-GB" w:eastAsia="en-GB"/>
         </w:rPr>
         <w:drawing>
-          <wp:anchor distT="0" distB="0" distL="114300" distR="114300" simplePos="0" relativeHeight="251658240" behindDoc="1" locked="0" layoutInCell="1" allowOverlap="1" wp14:anchorId="5E4079E0" wp14:editId="5B254416">
+          <wp:anchor distT="0" distB="0" distL="114300" distR="114300" simplePos="0" relativeHeight="251658240" behindDoc="1" locked="1" layoutInCell="1" allowOverlap="1" wp14:anchorId="5E4079E0" wp14:editId="1AA0024E">
             <wp:simplePos x="0" y="0"/>
-            <wp:positionH relativeFrom="column">
-              <wp:posOffset>-977155</wp:posOffset>
+            <wp:positionH relativeFrom="page">
+              <wp:align>left</wp:align>
             </wp:positionH>
             <wp:positionV relativeFrom="page">
-              <wp:posOffset>231775</wp:posOffset>
+              <wp:align>top</wp:align>
             </wp:positionV>
-            <wp:extent cx="7658735" cy="572135"/>
-            <wp:effectExtent l="0" t="0" r="12065" b="12065"/>
+            <wp:extent cx="7552800" cy="10692000"/>
+            <wp:effectExtent l="0" t="0" r="0" b="1905"/>
             <wp:wrapNone/>
             <wp:docPr id="1" name="Picture 1"/>
             <wp:cNvGraphicFramePr>
@@ -34,7 +34,7 @@
                     <pic:cNvPr id="1" name="eit_word_1.png"/>
                     <pic:cNvPicPr/>
                   </pic:nvPicPr>
-                  <pic:blipFill rotWithShape="1">
+                  <pic:blipFill>
                     <a:blip r:embed="rId8">
                       <a:extLst>
                         <a:ext uri="{28A0092B-C50C-407E-A947-70E740481C1C}">
@@ -42,13 +42,14 @@
                         </a:ext>
                       </a:extLst>
                     </a:blip>
-                    <a:srcRect t="1938" b="92773"/>
-                    <a:stretch/>
+                    <a:stretch>
+                      <a:fillRect/>
+                    </a:stretch>
                   </pic:blipFill>
                   <pic:spPr bwMode="auto">
                     <a:xfrm>
                       <a:off x="0" y="0"/>
-                      <a:ext cx="7658735" cy="572135"/>
+                      <a:ext cx="7552800" cy="10692000"/>
                     </a:xfrm>
                     <a:prstGeom prst="rect">
                       <a:avLst/>
@@ -178,15 +179,7 @@
         <w:rPr>
           <w:lang w:val="en-GB"/>
         </w:rPr>
-        <w:t>"Lorem ipsum dolor sit amet, consectetur adipiscing elit, sed do eiusmod tempor incididunt ut labore et dolore magna aliqua. Ut enim ad minim veniam, quis nostrud exercitation ullamco laboris nisi ut aliquip ex ea commodo consequat. Duis aute irure dolor in reprehenderit in voluptate velit esse cillum dolore eu fugiat nulla pariatur. Excepteur sint occaecat cupidatat non proident, sunt in cu</w:t>
-      </w:r>
-      <w:bookmarkStart w:id="0" w:name="_GoBack"/>
-      <w:bookmarkEnd w:id="0"/>
-      <w:r>
-        <w:rPr>
-          <w:lang w:val="en-GB"/>
-        </w:rPr>
-        <w:t>lpa qui officia deserunt mollit anim id est laborum."</w:t>
+        <w:t>"Lorem ipsum dolor sit amet, consectetur adipiscing elit, sed do eiusmod tempor incididunt ut labore et dolore magna aliqua. Ut enim ad minim veniam, quis nostrud exercitation ullamco laboris nisi ut aliquip ex ea commodo consequat. Duis aute irure dolor in reprehenderit in voluptate velit esse cillum dolore eu fugiat nulla pariatur. Excepteur sint occaecat cupidatat non proident, sunt in culpa qui officia deserunt mollit anim id est laborum."</w:t>
       </w:r>
     </w:p>
     <w:p>
@@ -213,7 +206,21 @@
         <w:rPr>
           <w:lang w:val="en-GB"/>
         </w:rPr>
-        <w:t>"Lorem ipsum dolor sit amet, consectetur adipiscing elit, sed do eiusmod tempor incididunt ut labore et dolore magna aliqua. Ut enim ad minim veniam, quis nostrud exercitation ullamco laboris nisi ut aliquip ex ea commodo consequat. Duis aute irure dolor in reprehenderit in voluptate velit esse cillum dolore eu fugiat nulla pariatur. Excepteur sint occaecat cupidatat non proident, sunt in culpa qui officia deserunt mollit anim id est laborum."</w:t>
+        <w:t xml:space="preserve">"Lorem ipsum dolor sit amet, consectetur adipiscing elit, sed do eiusmod tempor incididunt ut labore et dolore magna aliqua. Ut enim ad minim veniam, quis nostrud exercitation ullamco laboris nisi ut aliquip ex ea commodo consequat. Duis aute irure dolor in reprehenderit in </w:t>
+      </w:r>
+      <w:bookmarkStart w:id="0" w:name="_GoBack"/>
+      <w:r>
+        <w:rPr>
+          <w:lang w:val="en-GB"/>
+        </w:rPr>
+        <w:t xml:space="preserve">voluptate velit esse cillum dolore eu fugiat nulla pariatur. Excepteur sint occaecat cupidatat </w:t>
+      </w:r>
+      <w:bookmarkEnd w:id="0"/>
+      <w:r>
+        <w:rPr>
+          <w:lang w:val="en-GB"/>
+        </w:rPr>
+        <w:t>non proident, sunt in culpa qui officia deserunt mollit anim id est laborum."</w:t>
       </w:r>
     </w:p>
     <w:p>
@@ -313,7 +320,7 @@
       <w:rPr>
         <w:noProof/>
       </w:rPr>
-      <w:t>2016-12-14</w:t>
+      <w:t>2017-01-31</w:t>
     </w:r>
     <w:r>
       <w:fldChar w:fldCharType="end"/>
@@ -1961,7 +1968,7 @@
 </file>
 
 <file path=customXml/itemProps1.xml><?xml version="1.0" encoding="utf-8"?>
-<ds:datastoreItem xmlns:ds="http://schemas.openxmlformats.org/officeDocument/2006/customXml" ds:itemID="{3FBFEF6F-4723-794F-8D71-565D6A3242F6}">
+<ds:datastoreItem xmlns:ds="http://schemas.openxmlformats.org/officeDocument/2006/customXml" ds:itemID="{95F18A62-C440-E84A-AF56-09542A76308C}">
   <ds:schemaRefs>
     <ds:schemaRef ds:uri="http://schemas.openxmlformats.org/officeDocument/2006/bibliography"/>
   </ds:schemaRefs>

</xml_diff>